<commit_message>
Added Event Config Doc File and Updated SW Roles Doc
Added a word document as documentation for the event config
'mini-programming language'.  Also updated & better-organized the team
roles document.
</commit_message>
<xml_diff>
--- a/doc/Team4324/SW Team Roles.docx
+++ b/doc/Team4324/SW Team Roles.docx
@@ -20,24 +20,45 @@
         <w:t>Software Team Positions</w:t>
       </w:r>
     </w:p>
+    <w:p>
+      <w:pPr>
+        <w:spacing w:line="240" w:lineRule="auto"/>
+        <w:jc w:val="center"/>
+        <w:rPr>
+          <w:rFonts w:ascii="Times New Roman" w:hAnsi="Times New Roman" w:cs="Times New Roman"/>
+          <w:sz w:val="24"/>
+          <w:szCs w:val="24"/>
+        </w:rPr>
+      </w:pPr>
+      <w:r>
+        <w:rPr>
+          <w:rFonts w:ascii="Times New Roman" w:hAnsi="Times New Roman" w:cs="Times New Roman"/>
+          <w:sz w:val="24"/>
+          <w:szCs w:val="24"/>
+        </w:rPr>
+        <w:t xml:space="preserve">Last </w:t>
+      </w:r>
+      <w:bookmarkStart w:id="0" w:name="_GoBack"/>
+      <w:bookmarkEnd w:id="0"/>
+      <w:r>
+        <w:rPr>
+          <w:rFonts w:ascii="Times New Roman" w:hAnsi="Times New Roman" w:cs="Times New Roman"/>
+          <w:sz w:val="24"/>
+          <w:szCs w:val="24"/>
+        </w:rPr>
+        <w:t>Updated: 01/16/2016</w:t>
+      </w:r>
+    </w:p>
     <w:tbl>
       <w:tblPr>
-        <w:tblStyle w:val="LightList-Accent5"/>
+        <w:tblStyle w:val="LightShading-Accent1"/>
         <w:tblW w:w="0" w:type="auto"/>
         <w:jc w:val="center"/>
-        <w:tblBorders>
-          <w:top w:val="none" w:sz="0" w:space="0" w:color="auto"/>
-          <w:left w:val="none" w:sz="0" w:space="0" w:color="auto"/>
-          <w:bottom w:val="none" w:sz="0" w:space="0" w:color="auto"/>
-          <w:right w:val="none" w:sz="0" w:space="0" w:color="auto"/>
-          <w:insideH w:val="single" w:sz="4" w:space="0" w:color="auto"/>
-          <w:insideV w:val="single" w:sz="4" w:space="0" w:color="auto"/>
-        </w:tblBorders>
         <w:tblLook w:val="0420" w:firstRow="1" w:lastRow="0" w:firstColumn="0" w:lastColumn="0" w:noHBand="0" w:noVBand="1"/>
       </w:tblPr>
       <w:tblGrid>
-        <w:gridCol w:w="2481"/>
         <w:gridCol w:w="2720"/>
+        <w:gridCol w:w="6350"/>
       </w:tblGrid>
       <w:tr>
         <w:trPr>
@@ -47,6 +68,9 @@
         <w:tc>
           <w:tcPr>
             <w:tcW w:w="0" w:type="auto"/>
+            <w:tcBorders>
+              <w:right w:val="single" w:sz="4" w:space="0" w:color="548DD4" w:themeColor="text2" w:themeTint="99"/>
+            </w:tcBorders>
           </w:tcPr>
           <w:p>
             <w:pPr>
@@ -63,13 +87,16 @@
                 <w:sz w:val="28"/>
                 <w:szCs w:val="28"/>
               </w:rPr>
-              <w:t>Team Member</w:t>
+              <w:t>Roles</w:t>
             </w:r>
           </w:p>
         </w:tc>
         <w:tc>
           <w:tcPr>
             <w:tcW w:w="0" w:type="auto"/>
+            <w:tcBorders>
+              <w:left w:val="single" w:sz="4" w:space="0" w:color="548DD4" w:themeColor="text2" w:themeTint="99"/>
+            </w:tcBorders>
           </w:tcPr>
           <w:p>
             <w:pPr>
@@ -86,15 +113,7 @@
                 <w:sz w:val="28"/>
                 <w:szCs w:val="28"/>
               </w:rPr>
-              <w:t xml:space="preserve">Primary </w:t>
-            </w:r>
-            <w:r>
-              <w:rPr>
-                <w:rFonts w:ascii="Georgia" w:hAnsi="Georgia"/>
-                <w:sz w:val="28"/>
-                <w:szCs w:val="28"/>
-              </w:rPr>
-              <w:t>Role(s)</w:t>
+              <w:t>Contributors</w:t>
             </w:r>
           </w:p>
         </w:tc>
@@ -108,9 +127,7 @@
           <w:tcPr>
             <w:tcW w:w="0" w:type="auto"/>
             <w:tcBorders>
-              <w:top w:val="none" w:sz="0" w:space="0" w:color="auto"/>
-              <w:left w:val="none" w:sz="0" w:space="0" w:color="auto"/>
-              <w:bottom w:val="none" w:sz="0" w:space="0" w:color="auto"/>
+              <w:right w:val="single" w:sz="4" w:space="0" w:color="548DD4" w:themeColor="text2" w:themeTint="99"/>
             </w:tcBorders>
           </w:tcPr>
           <w:p>
@@ -129,15 +146,7 @@
                 <w:sz w:val="28"/>
                 <w:szCs w:val="28"/>
               </w:rPr>
-              <w:t>Luke</w:t>
-            </w:r>
-            <w:r>
-              <w:rPr>
-                <w:rFonts w:ascii="Georgia" w:hAnsi="Georgia"/>
-                <w:sz w:val="28"/>
-                <w:szCs w:val="28"/>
-              </w:rPr>
-              <w:t xml:space="preserve"> Herbert</w:t>
+              <w:t>Lead Programmer</w:t>
             </w:r>
           </w:p>
         </w:tc>
@@ -145,9 +154,7 @@
           <w:tcPr>
             <w:tcW w:w="0" w:type="auto"/>
             <w:tcBorders>
-              <w:top w:val="none" w:sz="0" w:space="0" w:color="auto"/>
-              <w:bottom w:val="none" w:sz="0" w:space="0" w:color="auto"/>
-              <w:right w:val="none" w:sz="0" w:space="0" w:color="auto"/>
+              <w:left w:val="single" w:sz="4" w:space="0" w:color="548DD4" w:themeColor="text2" w:themeTint="99"/>
             </w:tcBorders>
           </w:tcPr>
           <w:p>
@@ -158,6 +165,14 @@
                 <w:szCs w:val="28"/>
               </w:rPr>
             </w:pPr>
+            <w:r>
+              <w:rPr>
+                <w:rFonts w:ascii="Georgia" w:hAnsi="Georgia"/>
+                <w:sz w:val="28"/>
+                <w:szCs w:val="28"/>
+              </w:rPr>
+              <w:t xml:space="preserve">Bryan </w:t>
+            </w:r>
             <w:proofErr w:type="spellStart"/>
             <w:r>
               <w:rPr>
@@ -165,9 +180,44 @@
                 <w:sz w:val="28"/>
                 <w:szCs w:val="28"/>
               </w:rPr>
-              <w:t>Teleop</w:t>
+              <w:t>Bettis</w:t>
             </w:r>
             <w:proofErr w:type="spellEnd"/>
+          </w:p>
+          <w:p>
+            <w:pPr>
+              <w:rPr>
+                <w:rFonts w:ascii="Georgia" w:hAnsi="Georgia"/>
+                <w:sz w:val="28"/>
+                <w:szCs w:val="28"/>
+              </w:rPr>
+            </w:pPr>
+            <w:r>
+              <w:rPr>
+                <w:rFonts w:ascii="Georgia" w:hAnsi="Georgia"/>
+                <w:sz w:val="28"/>
+                <w:szCs w:val="28"/>
+              </w:rPr>
+              <w:t xml:space="preserve">Brian </w:t>
+            </w:r>
+            <w:proofErr w:type="spellStart"/>
+            <w:r>
+              <w:rPr>
+                <w:rFonts w:ascii="Georgia" w:hAnsi="Georgia"/>
+                <w:sz w:val="28"/>
+                <w:szCs w:val="28"/>
+              </w:rPr>
+              <w:t>Sadowitz</w:t>
+            </w:r>
+            <w:proofErr w:type="spellEnd"/>
+            <w:r>
+              <w:rPr>
+                <w:rFonts w:ascii="Georgia" w:hAnsi="Georgia"/>
+                <w:sz w:val="28"/>
+                <w:szCs w:val="28"/>
+              </w:rPr>
+              <w:t xml:space="preserve"> (“In-Training”)</w:t>
+            </w:r>
           </w:p>
         </w:tc>
       </w:tr>
@@ -178,6 +228,9 @@
         <w:tc>
           <w:tcPr>
             <w:tcW w:w="0" w:type="auto"/>
+            <w:tcBorders>
+              <w:right w:val="single" w:sz="4" w:space="0" w:color="548DD4" w:themeColor="text2" w:themeTint="99"/>
+            </w:tcBorders>
           </w:tcPr>
           <w:p>
             <w:pPr>
@@ -195,31 +248,16 @@
                 <w:sz w:val="28"/>
                 <w:szCs w:val="28"/>
               </w:rPr>
-              <w:t>Adam</w:t>
-            </w:r>
-            <w:r>
-              <w:rPr>
-                <w:rFonts w:ascii="Georgia" w:hAnsi="Georgia"/>
-                <w:sz w:val="28"/>
-                <w:szCs w:val="28"/>
-              </w:rPr>
-              <w:t xml:space="preserve"> </w:t>
-            </w:r>
-            <w:proofErr w:type="spellStart"/>
-            <w:r>
-              <w:rPr>
-                <w:rFonts w:ascii="Georgia" w:hAnsi="Georgia"/>
-                <w:sz w:val="28"/>
-                <w:szCs w:val="28"/>
-              </w:rPr>
-              <w:t>Sweiger</w:t>
-            </w:r>
-            <w:proofErr w:type="spellEnd"/>
+              <w:t>Devices</w:t>
+            </w:r>
           </w:p>
         </w:tc>
         <w:tc>
           <w:tcPr>
             <w:tcW w:w="0" w:type="auto"/>
+            <w:tcBorders>
+              <w:left w:val="single" w:sz="4" w:space="0" w:color="548DD4" w:themeColor="text2" w:themeTint="99"/>
+            </w:tcBorders>
           </w:tcPr>
           <w:p>
             <w:pPr>
@@ -235,8 +273,45 @@
                 <w:sz w:val="28"/>
                 <w:szCs w:val="28"/>
               </w:rPr>
-              <w:t>Devices</w:t>
-            </w:r>
+              <w:t xml:space="preserve">Adam </w:t>
+            </w:r>
+            <w:proofErr w:type="spellStart"/>
+            <w:r>
+              <w:rPr>
+                <w:rFonts w:ascii="Georgia" w:hAnsi="Georgia"/>
+                <w:sz w:val="28"/>
+                <w:szCs w:val="28"/>
+              </w:rPr>
+              <w:t>Sweiger</w:t>
+            </w:r>
+            <w:proofErr w:type="spellEnd"/>
+          </w:p>
+          <w:p>
+            <w:pPr>
+              <w:rPr>
+                <w:rFonts w:ascii="Georgia" w:hAnsi="Georgia"/>
+                <w:sz w:val="28"/>
+                <w:szCs w:val="28"/>
+              </w:rPr>
+            </w:pPr>
+            <w:r>
+              <w:rPr>
+                <w:rFonts w:ascii="Georgia" w:hAnsi="Georgia"/>
+                <w:sz w:val="28"/>
+                <w:szCs w:val="28"/>
+              </w:rPr>
+              <w:t xml:space="preserve">Bryan </w:t>
+            </w:r>
+            <w:proofErr w:type="spellStart"/>
+            <w:r>
+              <w:rPr>
+                <w:rFonts w:ascii="Georgia" w:hAnsi="Georgia"/>
+                <w:sz w:val="28"/>
+                <w:szCs w:val="28"/>
+              </w:rPr>
+              <w:t>Bettis</w:t>
+            </w:r>
+            <w:proofErr w:type="spellEnd"/>
           </w:p>
         </w:tc>
       </w:tr>
@@ -249,9 +324,7 @@
           <w:tcPr>
             <w:tcW w:w="0" w:type="auto"/>
             <w:tcBorders>
-              <w:top w:val="none" w:sz="0" w:space="0" w:color="auto"/>
-              <w:left w:val="none" w:sz="0" w:space="0" w:color="auto"/>
-              <w:bottom w:val="none" w:sz="0" w:space="0" w:color="auto"/>
+              <w:right w:val="single" w:sz="4" w:space="0" w:color="548DD4" w:themeColor="text2" w:themeTint="99"/>
             </w:tcBorders>
           </w:tcPr>
           <w:p>
@@ -264,14 +337,6 @@
                 <w:szCs w:val="28"/>
               </w:rPr>
             </w:pPr>
-            <w:r>
-              <w:rPr>
-                <w:rFonts w:ascii="Georgia" w:hAnsi="Georgia"/>
-                <w:sz w:val="28"/>
-                <w:szCs w:val="28"/>
-              </w:rPr>
-              <w:t xml:space="preserve">Bryan </w:t>
-            </w:r>
             <w:proofErr w:type="spellStart"/>
             <w:r>
               <w:rPr>
@@ -279,7 +344,15 @@
                 <w:sz w:val="28"/>
                 <w:szCs w:val="28"/>
               </w:rPr>
-              <w:t>Bettis</w:t>
+              <w:t>TeleO</w:t>
+            </w:r>
+            <w:r>
+              <w:rPr>
+                <w:rFonts w:ascii="Georgia" w:hAnsi="Georgia"/>
+                <w:sz w:val="28"/>
+                <w:szCs w:val="28"/>
+              </w:rPr>
+              <w:t>p</w:t>
             </w:r>
             <w:proofErr w:type="spellEnd"/>
           </w:p>
@@ -288,9 +361,7 @@
           <w:tcPr>
             <w:tcW w:w="0" w:type="auto"/>
             <w:tcBorders>
-              <w:top w:val="none" w:sz="0" w:space="0" w:color="auto"/>
-              <w:bottom w:val="none" w:sz="0" w:space="0" w:color="auto"/>
-              <w:right w:val="none" w:sz="0" w:space="0" w:color="auto"/>
+              <w:left w:val="single" w:sz="4" w:space="0" w:color="548DD4" w:themeColor="text2" w:themeTint="99"/>
             </w:tcBorders>
           </w:tcPr>
           <w:p>
@@ -307,12 +378,11 @@
                 <w:sz w:val="28"/>
                 <w:szCs w:val="28"/>
               </w:rPr>
-              <w:t>Lead Programmer</w:t>
+              <w:t>Jack Studier</w:t>
             </w:r>
           </w:p>
           <w:p>
             <w:pPr>
-              <w:ind w:left="5040" w:hanging="5040"/>
               <w:rPr>
                 <w:rFonts w:ascii="Georgia" w:hAnsi="Georgia"/>
                 <w:sz w:val="28"/>
@@ -325,7 +395,7 @@
                 <w:sz w:val="28"/>
                 <w:szCs w:val="28"/>
               </w:rPr>
-              <w:t>Auto – Task Control</w:t>
+              <w:t>Luke Herbert</w:t>
             </w:r>
           </w:p>
         </w:tc>
@@ -337,6 +407,9 @@
         <w:tc>
           <w:tcPr>
             <w:tcW w:w="0" w:type="auto"/>
+            <w:tcBorders>
+              <w:right w:val="single" w:sz="4" w:space="0" w:color="548DD4" w:themeColor="text2" w:themeTint="99"/>
+            </w:tcBorders>
           </w:tcPr>
           <w:p>
             <w:pPr>
@@ -354,36 +427,20 @@
                 <w:sz w:val="28"/>
                 <w:szCs w:val="28"/>
               </w:rPr>
-              <w:t>Holly</w:t>
-            </w:r>
-            <w:r>
-              <w:rPr>
-                <w:rFonts w:ascii="Georgia" w:hAnsi="Georgia"/>
-                <w:sz w:val="28"/>
-                <w:szCs w:val="28"/>
-              </w:rPr>
-              <w:t xml:space="preserve"> </w:t>
-            </w:r>
-            <w:proofErr w:type="spellStart"/>
-            <w:r>
-              <w:rPr>
-                <w:rFonts w:ascii="Georgia" w:hAnsi="Georgia" w:cs="Arial"/>
-                <w:color w:val="000000"/>
-                <w:sz w:val="28"/>
-                <w:szCs w:val="28"/>
-                <w:shd w:val="clear" w:color="auto" w:fill="FFFFFF"/>
-              </w:rPr>
-              <w:t>Langenstein</w:t>
-            </w:r>
-            <w:proofErr w:type="spellEnd"/>
+              <w:t>Auto – Task Control</w:t>
+            </w:r>
           </w:p>
         </w:tc>
         <w:tc>
           <w:tcPr>
             <w:tcW w:w="0" w:type="auto"/>
+            <w:tcBorders>
+              <w:left w:val="single" w:sz="4" w:space="0" w:color="548DD4" w:themeColor="text2" w:themeTint="99"/>
+            </w:tcBorders>
           </w:tcPr>
           <w:p>
             <w:pPr>
+              <w:ind w:left="5040" w:hanging="5040"/>
               <w:rPr>
                 <w:rFonts w:ascii="Georgia" w:hAnsi="Georgia"/>
                 <w:sz w:val="28"/>
@@ -396,7 +453,53 @@
                 <w:sz w:val="28"/>
                 <w:szCs w:val="28"/>
               </w:rPr>
-              <w:t>Auto – Task Control</w:t>
+              <w:t xml:space="preserve">Bryan </w:t>
+            </w:r>
+            <w:proofErr w:type="spellStart"/>
+            <w:r>
+              <w:rPr>
+                <w:rFonts w:ascii="Georgia" w:hAnsi="Georgia"/>
+                <w:sz w:val="28"/>
+                <w:szCs w:val="28"/>
+              </w:rPr>
+              <w:t>Bettis</w:t>
+            </w:r>
+            <w:proofErr w:type="spellEnd"/>
+          </w:p>
+          <w:p>
+            <w:pPr>
+              <w:ind w:left="5040" w:hanging="5040"/>
+              <w:rPr>
+                <w:rFonts w:ascii="Georgia" w:hAnsi="Georgia"/>
+                <w:sz w:val="28"/>
+                <w:szCs w:val="28"/>
+              </w:rPr>
+            </w:pPr>
+            <w:r>
+              <w:rPr>
+                <w:rFonts w:ascii="Georgia" w:hAnsi="Georgia"/>
+                <w:sz w:val="28"/>
+                <w:szCs w:val="28"/>
+              </w:rPr>
+              <w:t xml:space="preserve">Holly </w:t>
+            </w:r>
+            <w:proofErr w:type="spellStart"/>
+            <w:r>
+              <w:rPr>
+                <w:rFonts w:ascii="Georgia" w:hAnsi="Georgia"/>
+                <w:sz w:val="28"/>
+                <w:szCs w:val="28"/>
+              </w:rPr>
+              <w:t>Langenstein</w:t>
+            </w:r>
+            <w:proofErr w:type="spellEnd"/>
+            <w:r>
+              <w:rPr>
+                <w:rFonts w:ascii="Georgia" w:hAnsi="Georgia"/>
+                <w:sz w:val="28"/>
+                <w:szCs w:val="28"/>
+              </w:rPr>
+              <w:t xml:space="preserve"> (Now primarily hardware role)</w:t>
             </w:r>
           </w:p>
         </w:tc>
@@ -410,9 +513,7 @@
           <w:tcPr>
             <w:tcW w:w="0" w:type="auto"/>
             <w:tcBorders>
-              <w:top w:val="none" w:sz="0" w:space="0" w:color="auto"/>
-              <w:left w:val="none" w:sz="0" w:space="0" w:color="auto"/>
-              <w:bottom w:val="none" w:sz="0" w:space="0" w:color="auto"/>
+              <w:right w:val="single" w:sz="4" w:space="0" w:color="548DD4" w:themeColor="text2" w:themeTint="99"/>
             </w:tcBorders>
           </w:tcPr>
           <w:p>
@@ -425,23 +526,13 @@
                 <w:szCs w:val="28"/>
               </w:rPr>
             </w:pPr>
-            <w:proofErr w:type="spellStart"/>
-            <w:r>
-              <w:rPr>
-                <w:rFonts w:ascii="Georgia" w:hAnsi="Georgia"/>
-                <w:sz w:val="28"/>
-                <w:szCs w:val="28"/>
-              </w:rPr>
-              <w:t>Eamonn</w:t>
-            </w:r>
-            <w:proofErr w:type="spellEnd"/>
-            <w:r>
-              <w:rPr>
-                <w:rFonts w:ascii="Georgia" w:hAnsi="Georgia"/>
-                <w:sz w:val="28"/>
-                <w:szCs w:val="28"/>
-              </w:rPr>
-              <w:t xml:space="preserve"> Ryan</w:t>
+            <w:r>
+              <w:rPr>
+                <w:rFonts w:ascii="Georgia" w:hAnsi="Georgia"/>
+                <w:sz w:val="28"/>
+                <w:szCs w:val="28"/>
+              </w:rPr>
+              <w:t>Auto - Navigation</w:t>
             </w:r>
           </w:p>
         </w:tc>
@@ -449,9 +540,7 @@
           <w:tcPr>
             <w:tcW w:w="0" w:type="auto"/>
             <w:tcBorders>
-              <w:top w:val="none" w:sz="0" w:space="0" w:color="auto"/>
-              <w:bottom w:val="none" w:sz="0" w:space="0" w:color="auto"/>
-              <w:right w:val="none" w:sz="0" w:space="0" w:color="auto"/>
+              <w:left w:val="single" w:sz="4" w:space="0" w:color="548DD4" w:themeColor="text2" w:themeTint="99"/>
             </w:tcBorders>
           </w:tcPr>
           <w:p>
@@ -462,29 +551,40 @@
                 <w:szCs w:val="28"/>
               </w:rPr>
             </w:pPr>
-            <w:r>
-              <w:rPr>
-                <w:rFonts w:ascii="Georgia" w:hAnsi="Georgia"/>
-                <w:sz w:val="28"/>
-                <w:szCs w:val="28"/>
-              </w:rPr>
-              <w:t xml:space="preserve">Auto </w:t>
-            </w:r>
-            <w:r>
-              <w:rPr>
-                <w:rFonts w:ascii="Georgia" w:hAnsi="Georgia"/>
-                <w:sz w:val="28"/>
-                <w:szCs w:val="28"/>
-              </w:rPr>
-              <w:t>–</w:t>
-            </w:r>
-            <w:r>
-              <w:rPr>
-                <w:rFonts w:ascii="Georgia" w:hAnsi="Georgia"/>
-                <w:sz w:val="28"/>
-                <w:szCs w:val="28"/>
-              </w:rPr>
-              <w:t xml:space="preserve"> Navigation</w:t>
+            <w:proofErr w:type="spellStart"/>
+            <w:r>
+              <w:rPr>
+                <w:rFonts w:ascii="Georgia" w:hAnsi="Georgia"/>
+                <w:sz w:val="28"/>
+                <w:szCs w:val="28"/>
+              </w:rPr>
+              <w:t>Eamonn</w:t>
+            </w:r>
+            <w:proofErr w:type="spellEnd"/>
+            <w:r>
+              <w:rPr>
+                <w:rFonts w:ascii="Georgia" w:hAnsi="Georgia"/>
+                <w:sz w:val="28"/>
+                <w:szCs w:val="28"/>
+              </w:rPr>
+              <w:t xml:space="preserve"> Ryan</w:t>
+            </w:r>
+          </w:p>
+          <w:p>
+            <w:pPr>
+              <w:rPr>
+                <w:rFonts w:ascii="Georgia" w:hAnsi="Georgia"/>
+                <w:sz w:val="28"/>
+                <w:szCs w:val="28"/>
+              </w:rPr>
+            </w:pPr>
+            <w:r>
+              <w:rPr>
+                <w:rFonts w:ascii="Georgia" w:hAnsi="Georgia"/>
+                <w:sz w:val="28"/>
+                <w:szCs w:val="28"/>
+              </w:rPr>
+              <w:t>(TBD?)</w:t>
             </w:r>
           </w:p>
         </w:tc>
@@ -496,70 +596,8 @@
         <w:tc>
           <w:tcPr>
             <w:tcW w:w="0" w:type="auto"/>
-          </w:tcPr>
-          <w:p>
-            <w:pPr>
-              <w:ind w:left="2160" w:hanging="2160"/>
-              <w:jc w:val="center"/>
-              <w:rPr>
-                <w:rFonts w:ascii="Georgia" w:hAnsi="Georgia"/>
-                <w:sz w:val="28"/>
-                <w:szCs w:val="28"/>
-              </w:rPr>
-            </w:pPr>
-            <w:r>
-              <w:rPr>
-                <w:rFonts w:ascii="Georgia" w:hAnsi="Georgia"/>
-                <w:sz w:val="28"/>
-                <w:szCs w:val="28"/>
-              </w:rPr>
-              <w:t>Jack</w:t>
-            </w:r>
-            <w:r>
-              <w:rPr>
-                <w:rFonts w:ascii="Georgia" w:hAnsi="Georgia"/>
-                <w:sz w:val="28"/>
-                <w:szCs w:val="28"/>
-              </w:rPr>
-              <w:t xml:space="preserve"> Studier</w:t>
-            </w:r>
-          </w:p>
-        </w:tc>
-        <w:tc>
-          <w:tcPr>
-            <w:tcW w:w="0" w:type="auto"/>
-          </w:tcPr>
-          <w:p>
-            <w:pPr>
-              <w:rPr>
-                <w:rFonts w:ascii="Georgia" w:hAnsi="Georgia"/>
-                <w:sz w:val="28"/>
-                <w:szCs w:val="28"/>
-              </w:rPr>
-            </w:pPr>
-            <w:r>
-              <w:rPr>
-                <w:rFonts w:ascii="Georgia" w:hAnsi="Georgia"/>
-                <w:sz w:val="28"/>
-                <w:szCs w:val="28"/>
-              </w:rPr>
-              <w:t>Auto – Actions</w:t>
-            </w:r>
-          </w:p>
-        </w:tc>
-      </w:tr>
-      <w:tr>
-        <w:trPr>
-          <w:cnfStyle w:val="000000100000" w:firstRow="0" w:lastRow="0" w:firstColumn="0" w:lastColumn="0" w:oddVBand="0" w:evenVBand="0" w:oddHBand="1" w:evenHBand="0" w:firstRowFirstColumn="0" w:firstRowLastColumn="0" w:lastRowFirstColumn="0" w:lastRowLastColumn="0"/>
-          <w:jc w:val="center"/>
-        </w:trPr>
-        <w:tc>
-          <w:tcPr>
-            <w:tcW w:w="0" w:type="auto"/>
             <w:tcBorders>
-              <w:top w:val="none" w:sz="0" w:space="0" w:color="auto"/>
-              <w:left w:val="none" w:sz="0" w:space="0" w:color="auto"/>
-              <w:bottom w:val="none" w:sz="0" w:space="0" w:color="auto"/>
+              <w:right w:val="single" w:sz="4" w:space="0" w:color="548DD4" w:themeColor="text2" w:themeTint="99"/>
             </w:tcBorders>
           </w:tcPr>
           <w:p>
@@ -578,35 +616,15 @@
                 <w:sz w:val="28"/>
                 <w:szCs w:val="28"/>
               </w:rPr>
-              <w:t>Brian</w:t>
-            </w:r>
-            <w:r>
-              <w:rPr>
-                <w:rFonts w:ascii="Georgia" w:hAnsi="Georgia"/>
-                <w:sz w:val="28"/>
-                <w:szCs w:val="28"/>
-              </w:rPr>
-              <w:t xml:space="preserve"> </w:t>
-            </w:r>
-            <w:proofErr w:type="spellStart"/>
-            <w:r>
-              <w:rPr>
-                <w:rFonts w:ascii="Georgia" w:hAnsi="Georgia"/>
-                <w:sz w:val="28"/>
-                <w:szCs w:val="28"/>
-              </w:rPr>
-              <w:t>Sadowitz</w:t>
-            </w:r>
-            <w:proofErr w:type="spellEnd"/>
+              <w:t>Auto - Actions</w:t>
+            </w:r>
           </w:p>
         </w:tc>
         <w:tc>
           <w:tcPr>
             <w:tcW w:w="0" w:type="auto"/>
             <w:tcBorders>
-              <w:top w:val="none" w:sz="0" w:space="0" w:color="auto"/>
-              <w:bottom w:val="none" w:sz="0" w:space="0" w:color="auto"/>
-              <w:right w:val="none" w:sz="0" w:space="0" w:color="auto"/>
+              <w:left w:val="single" w:sz="4" w:space="0" w:color="548DD4" w:themeColor="text2" w:themeTint="99"/>
             </w:tcBorders>
           </w:tcPr>
           <w:p>
@@ -623,26 +641,35 @@
                 <w:sz w:val="28"/>
                 <w:szCs w:val="28"/>
               </w:rPr>
-              <w:t xml:space="preserve">Auto </w:t>
-            </w:r>
-            <w:r>
-              <w:rPr>
-                <w:rFonts w:ascii="Georgia" w:hAnsi="Georgia"/>
-                <w:sz w:val="28"/>
-                <w:szCs w:val="28"/>
-              </w:rPr>
-              <w:t>–</w:t>
-            </w:r>
-            <w:r>
-              <w:rPr>
-                <w:rFonts w:ascii="Georgia" w:hAnsi="Georgia"/>
-                <w:sz w:val="28"/>
-                <w:szCs w:val="28"/>
-              </w:rPr>
-              <w:t xml:space="preserve"> Actions</w:t>
-            </w:r>
-            <w:bookmarkStart w:id="0" w:name="_GoBack"/>
-            <w:bookmarkEnd w:id="0"/>
+              <w:t xml:space="preserve">Brian </w:t>
+            </w:r>
+            <w:proofErr w:type="spellStart"/>
+            <w:r>
+              <w:rPr>
+                <w:rFonts w:ascii="Georgia" w:hAnsi="Georgia"/>
+                <w:sz w:val="28"/>
+                <w:szCs w:val="28"/>
+              </w:rPr>
+              <w:t>Sadowitz</w:t>
+            </w:r>
+            <w:proofErr w:type="spellEnd"/>
+          </w:p>
+          <w:p>
+            <w:pPr>
+              <w:rPr>
+                <w:rFonts w:ascii="Georgia" w:hAnsi="Georgia"/>
+                <w:sz w:val="28"/>
+                <w:szCs w:val="28"/>
+              </w:rPr>
+            </w:pPr>
+            <w:r>
+              <w:rPr>
+                <w:rFonts w:ascii="Georgia" w:hAnsi="Georgia"/>
+                <w:sz w:val="28"/>
+                <w:szCs w:val="28"/>
+              </w:rPr>
+              <w:t>Jack Studier</w:t>
+            </w:r>
           </w:p>
         </w:tc>
       </w:tr>
@@ -665,6 +692,115 @@
           <w:szCs w:val="36"/>
         </w:rPr>
       </w:pPr>
+    </w:p>
+    <w:p>
+      <w:pPr>
+        <w:jc w:val="center"/>
+        <w:rPr>
+          <w:rFonts w:ascii="Georgia" w:hAnsi="Georgia"/>
+          <w:sz w:val="36"/>
+          <w:szCs w:val="36"/>
+        </w:rPr>
+      </w:pPr>
+    </w:p>
+    <w:p>
+      <w:pPr>
+        <w:jc w:val="center"/>
+        <w:rPr>
+          <w:rFonts w:ascii="Georgia" w:hAnsi="Georgia"/>
+          <w:sz w:val="36"/>
+          <w:szCs w:val="36"/>
+        </w:rPr>
+      </w:pPr>
+    </w:p>
+    <w:p>
+      <w:pPr>
+        <w:jc w:val="center"/>
+        <w:rPr>
+          <w:rFonts w:ascii="Georgia" w:hAnsi="Georgia"/>
+          <w:sz w:val="36"/>
+          <w:szCs w:val="36"/>
+        </w:rPr>
+      </w:pPr>
+    </w:p>
+    <w:p>
+      <w:pPr>
+        <w:jc w:val="center"/>
+        <w:rPr>
+          <w:rFonts w:ascii="Georgia" w:hAnsi="Georgia"/>
+          <w:sz w:val="36"/>
+          <w:szCs w:val="36"/>
+        </w:rPr>
+      </w:pPr>
+    </w:p>
+    <w:p>
+      <w:pPr>
+        <w:jc w:val="center"/>
+        <w:rPr>
+          <w:rFonts w:ascii="Georgia" w:hAnsi="Georgia"/>
+          <w:sz w:val="36"/>
+          <w:szCs w:val="36"/>
+        </w:rPr>
+      </w:pPr>
+    </w:p>
+    <w:p>
+      <w:pPr>
+        <w:jc w:val="center"/>
+        <w:rPr>
+          <w:rFonts w:ascii="Georgia" w:hAnsi="Georgia"/>
+          <w:sz w:val="36"/>
+          <w:szCs w:val="36"/>
+        </w:rPr>
+      </w:pPr>
+    </w:p>
+    <w:p>
+      <w:pPr>
+        <w:jc w:val="center"/>
+        <w:rPr>
+          <w:rFonts w:ascii="Georgia" w:hAnsi="Georgia"/>
+          <w:sz w:val="36"/>
+          <w:szCs w:val="36"/>
+        </w:rPr>
+      </w:pPr>
+    </w:p>
+    <w:p>
+      <w:pPr>
+        <w:jc w:val="center"/>
+        <w:rPr>
+          <w:rFonts w:ascii="Georgia" w:hAnsi="Georgia"/>
+          <w:sz w:val="36"/>
+          <w:szCs w:val="36"/>
+        </w:rPr>
+      </w:pPr>
+    </w:p>
+    <w:p>
+      <w:pPr>
+        <w:jc w:val="center"/>
+        <w:rPr>
+          <w:rFonts w:ascii="Georgia" w:hAnsi="Georgia"/>
+          <w:sz w:val="36"/>
+          <w:szCs w:val="36"/>
+        </w:rPr>
+      </w:pPr>
+    </w:p>
+    <w:p>
+      <w:pPr>
+        <w:jc w:val="center"/>
+        <w:rPr>
+          <w:rFonts w:ascii="Georgia" w:hAnsi="Georgia"/>
+          <w:sz w:val="36"/>
+          <w:szCs w:val="36"/>
+        </w:rPr>
+      </w:pPr>
+      <w:r>
+        <w:rPr>
+          <w:rFonts w:ascii="Georgia" w:hAnsi="Georgia"/>
+          <w:sz w:val="36"/>
+          <w:szCs w:val="36"/>
+        </w:rPr>
+        <w:lastRenderedPageBreak/>
+        <w:t xml:space="preserve">Software </w:t>
+      </w:r>
       <w:r>
         <w:rPr>
           <w:rFonts w:ascii="Georgia" w:hAnsi="Georgia"/>
@@ -676,16 +812,9 @@
     </w:p>
     <w:tbl>
       <w:tblPr>
-        <w:tblStyle w:val="LightList-Accent5"/>
+        <w:tblStyle w:val="LightShading-Accent1"/>
         <w:tblW w:w="0" w:type="auto"/>
-        <w:tblBorders>
-          <w:top w:val="none" w:sz="0" w:space="0" w:color="auto"/>
-          <w:left w:val="none" w:sz="0" w:space="0" w:color="auto"/>
-          <w:bottom w:val="none" w:sz="0" w:space="0" w:color="auto"/>
-          <w:right w:val="none" w:sz="0" w:space="0" w:color="auto"/>
-          <w:insideH w:val="single" w:sz="4" w:space="0" w:color="auto"/>
-          <w:insideV w:val="single" w:sz="4" w:space="0" w:color="auto"/>
-        </w:tblBorders>
+        <w:jc w:val="center"/>
         <w:tblLook w:val="04A0" w:firstRow="1" w:lastRow="0" w:firstColumn="1" w:lastColumn="0" w:noHBand="0" w:noVBand="1"/>
       </w:tblPr>
       <w:tblGrid>
@@ -695,12 +824,15 @@
       <w:tr>
         <w:trPr>
           <w:cnfStyle w:val="100000000000" w:firstRow="1" w:lastRow="0" w:firstColumn="0" w:lastColumn="0" w:oddVBand="0" w:evenVBand="0" w:oddHBand="0" w:evenHBand="0" w:firstRowFirstColumn="0" w:firstRowLastColumn="0" w:lastRowFirstColumn="0" w:lastRowLastColumn="0"/>
+          <w:jc w:val="center"/>
         </w:trPr>
         <w:tc>
           <w:tcPr>
             <w:cnfStyle w:val="001000000000" w:firstRow="0" w:lastRow="0" w:firstColumn="1" w:lastColumn="0" w:oddVBand="0" w:evenVBand="0" w:oddHBand="0" w:evenHBand="0" w:firstRowFirstColumn="0" w:firstRowLastColumn="0" w:lastRowFirstColumn="0" w:lastRowLastColumn="0"/>
             <w:tcW w:w="0" w:type="auto"/>
-            <w:vAlign w:val="center"/>
+            <w:tcBorders>
+              <w:right w:val="single" w:sz="4" w:space="0" w:color="548DD4" w:themeColor="text2" w:themeTint="99"/>
+            </w:tcBorders>
           </w:tcPr>
           <w:p>
             <w:pPr>
@@ -724,7 +856,9 @@
         <w:tc>
           <w:tcPr>
             <w:tcW w:w="0" w:type="auto"/>
-            <w:vAlign w:val="center"/>
+            <w:tcBorders>
+              <w:left w:val="single" w:sz="4" w:space="0" w:color="548DD4" w:themeColor="text2" w:themeTint="99"/>
+            </w:tcBorders>
           </w:tcPr>
           <w:p>
             <w:pPr>
@@ -750,11 +884,15 @@
       <w:tr>
         <w:trPr>
           <w:cnfStyle w:val="000000100000" w:firstRow="0" w:lastRow="0" w:firstColumn="0" w:lastColumn="0" w:oddVBand="0" w:evenVBand="0" w:oddHBand="1" w:evenHBand="0" w:firstRowFirstColumn="0" w:firstRowLastColumn="0" w:lastRowFirstColumn="0" w:lastRowLastColumn="0"/>
+          <w:jc w:val="center"/>
         </w:trPr>
         <w:tc>
           <w:tcPr>
             <w:cnfStyle w:val="001000000000" w:firstRow="0" w:lastRow="0" w:firstColumn="1" w:lastColumn="0" w:oddVBand="0" w:evenVBand="0" w:oddHBand="0" w:evenHBand="0" w:firstRowFirstColumn="0" w:firstRowLastColumn="0" w:lastRowFirstColumn="0" w:lastRowLastColumn="0"/>
             <w:tcW w:w="0" w:type="auto"/>
+            <w:tcBorders>
+              <w:right w:val="single" w:sz="4" w:space="0" w:color="548DD4" w:themeColor="text2" w:themeTint="99"/>
+            </w:tcBorders>
           </w:tcPr>
           <w:p>
             <w:pPr>
@@ -779,6 +917,9 @@
         <w:tc>
           <w:tcPr>
             <w:tcW w:w="0" w:type="auto"/>
+            <w:tcBorders>
+              <w:left w:val="single" w:sz="4" w:space="0" w:color="548DD4" w:themeColor="text2" w:themeTint="99"/>
+            </w:tcBorders>
           </w:tcPr>
           <w:p>
             <w:pPr>
@@ -865,10 +1006,16 @@
         </w:tc>
       </w:tr>
       <w:tr>
+        <w:trPr>
+          <w:jc w:val="center"/>
+        </w:trPr>
         <w:tc>
           <w:tcPr>
             <w:cnfStyle w:val="001000000000" w:firstRow="0" w:lastRow="0" w:firstColumn="1" w:lastColumn="0" w:oddVBand="0" w:evenVBand="0" w:oddHBand="0" w:evenHBand="0" w:firstRowFirstColumn="0" w:firstRowLastColumn="0" w:lastRowFirstColumn="0" w:lastRowLastColumn="0"/>
             <w:tcW w:w="0" w:type="auto"/>
+            <w:tcBorders>
+              <w:right w:val="single" w:sz="4" w:space="0" w:color="548DD4" w:themeColor="text2" w:themeTint="99"/>
+            </w:tcBorders>
           </w:tcPr>
           <w:p>
             <w:pPr>
@@ -893,6 +1040,9 @@
         <w:tc>
           <w:tcPr>
             <w:tcW w:w="0" w:type="auto"/>
+            <w:tcBorders>
+              <w:left w:val="single" w:sz="4" w:space="0" w:color="548DD4" w:themeColor="text2" w:themeTint="99"/>
+            </w:tcBorders>
           </w:tcPr>
           <w:p>
             <w:pPr>
@@ -933,11 +1083,15 @@
       <w:tr>
         <w:trPr>
           <w:cnfStyle w:val="000000100000" w:firstRow="0" w:lastRow="0" w:firstColumn="0" w:lastColumn="0" w:oddVBand="0" w:evenVBand="0" w:oddHBand="1" w:evenHBand="0" w:firstRowFirstColumn="0" w:firstRowLastColumn="0" w:lastRowFirstColumn="0" w:lastRowLastColumn="0"/>
+          <w:jc w:val="center"/>
         </w:trPr>
         <w:tc>
           <w:tcPr>
             <w:cnfStyle w:val="001000000000" w:firstRow="0" w:lastRow="0" w:firstColumn="1" w:lastColumn="0" w:oddVBand="0" w:evenVBand="0" w:oddHBand="0" w:evenHBand="0" w:firstRowFirstColumn="0" w:firstRowLastColumn="0" w:lastRowFirstColumn="0" w:lastRowLastColumn="0"/>
             <w:tcW w:w="0" w:type="auto"/>
+            <w:tcBorders>
+              <w:right w:val="single" w:sz="4" w:space="0" w:color="548DD4" w:themeColor="text2" w:themeTint="99"/>
+            </w:tcBorders>
           </w:tcPr>
           <w:p>
             <w:pPr>
@@ -956,7 +1110,25 @@
                 <w:sz w:val="28"/>
                 <w:szCs w:val="28"/>
               </w:rPr>
-              <w:t>Teleop</w:t>
+              <w:t>Tele</w:t>
+            </w:r>
+            <w:r>
+              <w:rPr>
+                <w:rFonts w:ascii="Georgia" w:hAnsi="Georgia"/>
+                <w:b w:val="0"/>
+                <w:sz w:val="28"/>
+                <w:szCs w:val="28"/>
+              </w:rPr>
+              <w:t>O</w:t>
+            </w:r>
+            <w:r>
+              <w:rPr>
+                <w:rFonts w:ascii="Georgia" w:hAnsi="Georgia"/>
+                <w:b w:val="0"/>
+                <w:sz w:val="28"/>
+                <w:szCs w:val="28"/>
+              </w:rPr>
+              <w:t>p</w:t>
             </w:r>
             <w:proofErr w:type="spellEnd"/>
           </w:p>
@@ -964,6 +1136,9 @@
         <w:tc>
           <w:tcPr>
             <w:tcW w:w="0" w:type="auto"/>
+            <w:tcBorders>
+              <w:left w:val="single" w:sz="4" w:space="0" w:color="548DD4" w:themeColor="text2" w:themeTint="99"/>
+            </w:tcBorders>
           </w:tcPr>
           <w:p>
             <w:pPr>
@@ -989,7 +1164,15 @@
                 <w:sz w:val="28"/>
                 <w:szCs w:val="28"/>
               </w:rPr>
-              <w:t>teleop</w:t>
+              <w:t>TeleO</w:t>
+            </w:r>
+            <w:r>
+              <w:rPr>
+                <w:rFonts w:ascii="Georgia" w:hAnsi="Georgia"/>
+                <w:sz w:val="28"/>
+                <w:szCs w:val="28"/>
+              </w:rPr>
+              <w:t>p</w:t>
             </w:r>
             <w:proofErr w:type="spellEnd"/>
             <w:r>
@@ -1012,10 +1195,16 @@
         </w:tc>
       </w:tr>
       <w:tr>
+        <w:trPr>
+          <w:jc w:val="center"/>
+        </w:trPr>
         <w:tc>
           <w:tcPr>
             <w:cnfStyle w:val="001000000000" w:firstRow="0" w:lastRow="0" w:firstColumn="1" w:lastColumn="0" w:oddVBand="0" w:evenVBand="0" w:oddHBand="0" w:evenHBand="0" w:firstRowFirstColumn="0" w:firstRowLastColumn="0" w:lastRowFirstColumn="0" w:lastRowLastColumn="0"/>
             <w:tcW w:w="0" w:type="auto"/>
+            <w:tcBorders>
+              <w:right w:val="single" w:sz="4" w:space="0" w:color="548DD4" w:themeColor="text2" w:themeTint="99"/>
+            </w:tcBorders>
           </w:tcPr>
           <w:p>
             <w:pPr>
@@ -1040,6 +1229,9 @@
         <w:tc>
           <w:tcPr>
             <w:tcW w:w="0" w:type="auto"/>
+            <w:tcBorders>
+              <w:left w:val="single" w:sz="4" w:space="0" w:color="548DD4" w:themeColor="text2" w:themeTint="99"/>
+            </w:tcBorders>
           </w:tcPr>
           <w:p>
             <w:pPr>
@@ -1056,16 +1248,7 @@
                 <w:sz w:val="28"/>
                 <w:szCs w:val="28"/>
               </w:rPr>
-              <w:t xml:space="preserve">The task control programmers write the classes managing the flow of robot actions and events during the autonomous </w:t>
-            </w:r>
-            <w:r>
-              <w:rPr>
-                <w:rFonts w:ascii="Georgia" w:hAnsi="Georgia"/>
-                <w:sz w:val="28"/>
-                <w:szCs w:val="28"/>
-              </w:rPr>
-              <w:lastRenderedPageBreak/>
-              <w:t>phase.  Some of these</w:t>
+              <w:t>The task control programmers write the classes managing the flow of robot actions and events during the autonomous phase.  Some of these</w:t>
             </w:r>
             <w:r>
               <w:rPr>
@@ -1147,11 +1330,15 @@
       <w:tr>
         <w:trPr>
           <w:cnfStyle w:val="000000100000" w:firstRow="0" w:lastRow="0" w:firstColumn="0" w:lastColumn="0" w:oddVBand="0" w:evenVBand="0" w:oddHBand="1" w:evenHBand="0" w:firstRowFirstColumn="0" w:firstRowLastColumn="0" w:lastRowFirstColumn="0" w:lastRowLastColumn="0"/>
+          <w:jc w:val="center"/>
         </w:trPr>
         <w:tc>
           <w:tcPr>
             <w:cnfStyle w:val="001000000000" w:firstRow="0" w:lastRow="0" w:firstColumn="1" w:lastColumn="0" w:oddVBand="0" w:evenVBand="0" w:oddHBand="0" w:evenHBand="0" w:firstRowFirstColumn="0" w:firstRowLastColumn="0" w:lastRowFirstColumn="0" w:lastRowLastColumn="0"/>
             <w:tcW w:w="0" w:type="auto"/>
+            <w:tcBorders>
+              <w:right w:val="single" w:sz="4" w:space="0" w:color="548DD4" w:themeColor="text2" w:themeTint="99"/>
+            </w:tcBorders>
           </w:tcPr>
           <w:p>
             <w:pPr>
@@ -1169,7 +1356,6 @@
                 <w:sz w:val="28"/>
                 <w:szCs w:val="28"/>
               </w:rPr>
-              <w:lastRenderedPageBreak/>
               <w:t>Auto – Navigation</w:t>
             </w:r>
           </w:p>
@@ -1177,6 +1363,9 @@
         <w:tc>
           <w:tcPr>
             <w:tcW w:w="0" w:type="auto"/>
+            <w:tcBorders>
+              <w:left w:val="single" w:sz="4" w:space="0" w:color="548DD4" w:themeColor="text2" w:themeTint="99"/>
+            </w:tcBorders>
           </w:tcPr>
           <w:p>
             <w:pPr>
@@ -1217,16 +1406,32 @@
                 <w:sz w:val="28"/>
                 <w:szCs w:val="28"/>
               </w:rPr>
-              <w:t>write the classes that handle navigating the robot around on the field.  They use sensor information to get the robot to move from point A to point B, or to face a certain direction.  These programmers will use various techniques to move the robot around the field easily and consistently, like grid systems, simple or complex course correction, or calculating distances and headings.  The task control classes say where to move the robot, and the navigation classes figure out how to get there.</w:t>
+              <w:t xml:space="preserve">write the classes that handle navigating the robot around on the field.  They use sensor information to get the robot to move from point A to point B, or to face a certain direction.  These programmers will use various techniques to move the robot around the field easily and consistently, like grid systems, simple or complex course correction, or calculating </w:t>
+            </w:r>
+            <w:r>
+              <w:rPr>
+                <w:rFonts w:ascii="Georgia" w:hAnsi="Georgia"/>
+                <w:sz w:val="28"/>
+                <w:szCs w:val="28"/>
+              </w:rPr>
+              <w:lastRenderedPageBreak/>
+              <w:t>distances and headings.  The task control classes say where to move the robot, and the navigation classes figure out how to get there.</w:t>
             </w:r>
           </w:p>
         </w:tc>
       </w:tr>
       <w:tr>
+        <w:trPr>
+          <w:jc w:val="center"/>
+        </w:trPr>
         <w:tc>
           <w:tcPr>
             <w:cnfStyle w:val="001000000000" w:firstRow="0" w:lastRow="0" w:firstColumn="1" w:lastColumn="0" w:oddVBand="0" w:evenVBand="0" w:oddHBand="0" w:evenHBand="0" w:firstRowFirstColumn="0" w:firstRowLastColumn="0" w:lastRowFirstColumn="0" w:lastRowLastColumn="0"/>
             <w:tcW w:w="0" w:type="auto"/>
+            <w:tcBorders>
+              <w:bottom w:val="single" w:sz="8" w:space="0" w:color="4F81BD" w:themeColor="accent1"/>
+              <w:right w:val="single" w:sz="4" w:space="0" w:color="548DD4" w:themeColor="text2" w:themeTint="99"/>
+            </w:tcBorders>
           </w:tcPr>
           <w:p>
             <w:pPr>
@@ -1244,6 +1449,7 @@
                 <w:sz w:val="28"/>
                 <w:szCs w:val="28"/>
               </w:rPr>
+              <w:lastRenderedPageBreak/>
               <w:t>Auto – Actions</w:t>
             </w:r>
           </w:p>
@@ -1251,6 +1457,9 @@
         <w:tc>
           <w:tcPr>
             <w:tcW w:w="0" w:type="auto"/>
+            <w:tcBorders>
+              <w:left w:val="single" w:sz="4" w:space="0" w:color="548DD4" w:themeColor="text2" w:themeTint="99"/>
+            </w:tcBorders>
           </w:tcPr>
           <w:p>
             <w:pPr>
@@ -1267,16 +1476,7 @@
                 <w:sz w:val="28"/>
                 <w:szCs w:val="28"/>
               </w:rPr>
-              <w:t xml:space="preserve">The autonomous actions </w:t>
-            </w:r>
-            <w:proofErr w:type="gramStart"/>
-            <w:r>
-              <w:rPr>
-                <w:rFonts w:ascii="Georgia" w:hAnsi="Georgia"/>
-                <w:sz w:val="28"/>
-                <w:szCs w:val="28"/>
-              </w:rPr>
-              <w:t>programmer</w:t>
+              <w:t>The autonomous actions programmer</w:t>
             </w:r>
             <w:r>
               <w:rPr>
@@ -1286,7 +1486,6 @@
               </w:rPr>
               <w:t>s</w:t>
             </w:r>
-            <w:proofErr w:type="gramEnd"/>
             <w:r>
               <w:rPr>
                 <w:rFonts w:ascii="Georgia" w:hAnsi="Georgia"/>
@@ -1301,7 +1500,15 @@
                 <w:sz w:val="28"/>
                 <w:szCs w:val="28"/>
               </w:rPr>
-              <w:t xml:space="preserve">works with the sensors and manipulators on the robot to accomplish different tasks.  An “action event” can be as simple as moving a servo to a position, or it can be a combination of different actions, like taking color sensor readings and then pressing the right button on the beacon.  An action could even tell the navigation classes to move to a different position based on sensor readings, like moving to the right or left beacon button.  </w:t>
+              <w:t>work</w:t>
+            </w:r>
+            <w:r>
+              <w:rPr>
+                <w:rFonts w:ascii="Georgia" w:hAnsi="Georgia"/>
+                <w:sz w:val="28"/>
+                <w:szCs w:val="28"/>
+              </w:rPr>
+              <w:t xml:space="preserve"> with the sensors and manipulators on the robot to accomplish different tasks.  An “action event” can be as simple as moving a servo to a position, or it can be a combination of different actions, like taking color sensor readings and then pressing the right button on the beacon.  An action could even tell the navigation classes to move to a different position based on sensor readings, like moving to the right or left beacon button.  </w:t>
             </w:r>
             <w:r>
               <w:rPr>
@@ -2173,6 +2380,198 @@
       <w:contextualSpacing/>
     </w:pPr>
   </w:style>
+  <w:style w:type="table" w:styleId="LightShading-Accent4">
+    <w:name w:val="Light Shading Accent 4"/>
+    <w:basedOn w:val="TableNormal"/>
+    <w:uiPriority w:val="60"/>
+    <w:rsid w:val="00440A90"/>
+    <w:pPr>
+      <w:spacing w:after="0" w:line="240" w:lineRule="auto"/>
+    </w:pPr>
+    <w:rPr>
+      <w:color w:val="5F497A" w:themeColor="accent4" w:themeShade="BF"/>
+    </w:rPr>
+    <w:tblPr>
+      <w:tblStyleRowBandSize w:val="1"/>
+      <w:tblStyleColBandSize w:val="1"/>
+      <w:tblBorders>
+        <w:top w:val="single" w:sz="8" w:space="0" w:color="8064A2" w:themeColor="accent4"/>
+        <w:bottom w:val="single" w:sz="8" w:space="0" w:color="8064A2" w:themeColor="accent4"/>
+      </w:tblBorders>
+    </w:tblPr>
+    <w:tblStylePr w:type="firstRow">
+      <w:pPr>
+        <w:spacing w:before="0" w:after="0" w:line="240" w:lineRule="auto"/>
+      </w:pPr>
+      <w:rPr>
+        <w:b/>
+        <w:bCs/>
+      </w:rPr>
+      <w:tblPr/>
+      <w:tcPr>
+        <w:tcBorders>
+          <w:top w:val="single" w:sz="8" w:space="0" w:color="8064A2" w:themeColor="accent4"/>
+          <w:left w:val="nil"/>
+          <w:bottom w:val="single" w:sz="8" w:space="0" w:color="8064A2" w:themeColor="accent4"/>
+          <w:right w:val="nil"/>
+          <w:insideH w:val="nil"/>
+          <w:insideV w:val="nil"/>
+        </w:tcBorders>
+      </w:tcPr>
+    </w:tblStylePr>
+    <w:tblStylePr w:type="lastRow">
+      <w:pPr>
+        <w:spacing w:before="0" w:after="0" w:line="240" w:lineRule="auto"/>
+      </w:pPr>
+      <w:rPr>
+        <w:b/>
+        <w:bCs/>
+      </w:rPr>
+      <w:tblPr/>
+      <w:tcPr>
+        <w:tcBorders>
+          <w:top w:val="single" w:sz="8" w:space="0" w:color="8064A2" w:themeColor="accent4"/>
+          <w:left w:val="nil"/>
+          <w:bottom w:val="single" w:sz="8" w:space="0" w:color="8064A2" w:themeColor="accent4"/>
+          <w:right w:val="nil"/>
+          <w:insideH w:val="nil"/>
+          <w:insideV w:val="nil"/>
+        </w:tcBorders>
+      </w:tcPr>
+    </w:tblStylePr>
+    <w:tblStylePr w:type="firstCol">
+      <w:rPr>
+        <w:b/>
+        <w:bCs/>
+      </w:rPr>
+    </w:tblStylePr>
+    <w:tblStylePr w:type="lastCol">
+      <w:rPr>
+        <w:b/>
+        <w:bCs/>
+      </w:rPr>
+    </w:tblStylePr>
+    <w:tblStylePr w:type="band1Vert">
+      <w:tblPr/>
+      <w:tcPr>
+        <w:tcBorders>
+          <w:left w:val="nil"/>
+          <w:right w:val="nil"/>
+          <w:insideH w:val="nil"/>
+          <w:insideV w:val="nil"/>
+        </w:tcBorders>
+        <w:shd w:val="clear" w:color="auto" w:fill="DFD8E8" w:themeFill="accent4" w:themeFillTint="3F"/>
+      </w:tcPr>
+    </w:tblStylePr>
+    <w:tblStylePr w:type="band1Horz">
+      <w:tblPr/>
+      <w:tcPr>
+        <w:tcBorders>
+          <w:left w:val="nil"/>
+          <w:right w:val="nil"/>
+          <w:insideH w:val="nil"/>
+          <w:insideV w:val="nil"/>
+        </w:tcBorders>
+        <w:shd w:val="clear" w:color="auto" w:fill="DFD8E8" w:themeFill="accent4" w:themeFillTint="3F"/>
+      </w:tcPr>
+    </w:tblStylePr>
+  </w:style>
+  <w:style w:type="table" w:styleId="LightShading-Accent1">
+    <w:name w:val="Light Shading Accent 1"/>
+    <w:basedOn w:val="TableNormal"/>
+    <w:uiPriority w:val="60"/>
+    <w:rsid w:val="00440A90"/>
+    <w:pPr>
+      <w:spacing w:after="0" w:line="240" w:lineRule="auto"/>
+    </w:pPr>
+    <w:rPr>
+      <w:color w:val="365F91" w:themeColor="accent1" w:themeShade="BF"/>
+    </w:rPr>
+    <w:tblPr>
+      <w:tblStyleRowBandSize w:val="1"/>
+      <w:tblStyleColBandSize w:val="1"/>
+      <w:tblBorders>
+        <w:top w:val="single" w:sz="8" w:space="0" w:color="4F81BD" w:themeColor="accent1"/>
+        <w:bottom w:val="single" w:sz="8" w:space="0" w:color="4F81BD" w:themeColor="accent1"/>
+      </w:tblBorders>
+    </w:tblPr>
+    <w:tblStylePr w:type="firstRow">
+      <w:pPr>
+        <w:spacing w:before="0" w:after="0" w:line="240" w:lineRule="auto"/>
+      </w:pPr>
+      <w:rPr>
+        <w:b/>
+        <w:bCs/>
+      </w:rPr>
+      <w:tblPr/>
+      <w:tcPr>
+        <w:tcBorders>
+          <w:top w:val="single" w:sz="8" w:space="0" w:color="4F81BD" w:themeColor="accent1"/>
+          <w:left w:val="nil"/>
+          <w:bottom w:val="single" w:sz="8" w:space="0" w:color="4F81BD" w:themeColor="accent1"/>
+          <w:right w:val="nil"/>
+          <w:insideH w:val="nil"/>
+          <w:insideV w:val="nil"/>
+        </w:tcBorders>
+      </w:tcPr>
+    </w:tblStylePr>
+    <w:tblStylePr w:type="lastRow">
+      <w:pPr>
+        <w:spacing w:before="0" w:after="0" w:line="240" w:lineRule="auto"/>
+      </w:pPr>
+      <w:rPr>
+        <w:b/>
+        <w:bCs/>
+      </w:rPr>
+      <w:tblPr/>
+      <w:tcPr>
+        <w:tcBorders>
+          <w:top w:val="single" w:sz="8" w:space="0" w:color="4F81BD" w:themeColor="accent1"/>
+          <w:left w:val="nil"/>
+          <w:bottom w:val="single" w:sz="8" w:space="0" w:color="4F81BD" w:themeColor="accent1"/>
+          <w:right w:val="nil"/>
+          <w:insideH w:val="nil"/>
+          <w:insideV w:val="nil"/>
+        </w:tcBorders>
+      </w:tcPr>
+    </w:tblStylePr>
+    <w:tblStylePr w:type="firstCol">
+      <w:rPr>
+        <w:b/>
+        <w:bCs/>
+      </w:rPr>
+    </w:tblStylePr>
+    <w:tblStylePr w:type="lastCol">
+      <w:rPr>
+        <w:b/>
+        <w:bCs/>
+      </w:rPr>
+    </w:tblStylePr>
+    <w:tblStylePr w:type="band1Vert">
+      <w:tblPr/>
+      <w:tcPr>
+        <w:tcBorders>
+          <w:left w:val="nil"/>
+          <w:right w:val="nil"/>
+          <w:insideH w:val="nil"/>
+          <w:insideV w:val="nil"/>
+        </w:tcBorders>
+        <w:shd w:val="clear" w:color="auto" w:fill="D3DFEE" w:themeFill="accent1" w:themeFillTint="3F"/>
+      </w:tcPr>
+    </w:tblStylePr>
+    <w:tblStylePr w:type="band1Horz">
+      <w:tblPr/>
+      <w:tcPr>
+        <w:tcBorders>
+          <w:left w:val="nil"/>
+          <w:right w:val="nil"/>
+          <w:insideH w:val="nil"/>
+          <w:insideV w:val="nil"/>
+        </w:tcBorders>
+        <w:shd w:val="clear" w:color="auto" w:fill="D3DFEE" w:themeFill="accent1" w:themeFillTint="3F"/>
+      </w:tcPr>
+    </w:tblStylePr>
+  </w:style>
 </w:styles>
 </file>
 
@@ -2477,6 +2876,198 @@
       <w:ind w:left="720"/>
       <w:contextualSpacing/>
     </w:pPr>
+  </w:style>
+  <w:style w:type="table" w:styleId="LightShading-Accent4">
+    <w:name w:val="Light Shading Accent 4"/>
+    <w:basedOn w:val="TableNormal"/>
+    <w:uiPriority w:val="60"/>
+    <w:rsid w:val="00440A90"/>
+    <w:pPr>
+      <w:spacing w:after="0" w:line="240" w:lineRule="auto"/>
+    </w:pPr>
+    <w:rPr>
+      <w:color w:val="5F497A" w:themeColor="accent4" w:themeShade="BF"/>
+    </w:rPr>
+    <w:tblPr>
+      <w:tblStyleRowBandSize w:val="1"/>
+      <w:tblStyleColBandSize w:val="1"/>
+      <w:tblBorders>
+        <w:top w:val="single" w:sz="8" w:space="0" w:color="8064A2" w:themeColor="accent4"/>
+        <w:bottom w:val="single" w:sz="8" w:space="0" w:color="8064A2" w:themeColor="accent4"/>
+      </w:tblBorders>
+    </w:tblPr>
+    <w:tblStylePr w:type="firstRow">
+      <w:pPr>
+        <w:spacing w:before="0" w:after="0" w:line="240" w:lineRule="auto"/>
+      </w:pPr>
+      <w:rPr>
+        <w:b/>
+        <w:bCs/>
+      </w:rPr>
+      <w:tblPr/>
+      <w:tcPr>
+        <w:tcBorders>
+          <w:top w:val="single" w:sz="8" w:space="0" w:color="8064A2" w:themeColor="accent4"/>
+          <w:left w:val="nil"/>
+          <w:bottom w:val="single" w:sz="8" w:space="0" w:color="8064A2" w:themeColor="accent4"/>
+          <w:right w:val="nil"/>
+          <w:insideH w:val="nil"/>
+          <w:insideV w:val="nil"/>
+        </w:tcBorders>
+      </w:tcPr>
+    </w:tblStylePr>
+    <w:tblStylePr w:type="lastRow">
+      <w:pPr>
+        <w:spacing w:before="0" w:after="0" w:line="240" w:lineRule="auto"/>
+      </w:pPr>
+      <w:rPr>
+        <w:b/>
+        <w:bCs/>
+      </w:rPr>
+      <w:tblPr/>
+      <w:tcPr>
+        <w:tcBorders>
+          <w:top w:val="single" w:sz="8" w:space="0" w:color="8064A2" w:themeColor="accent4"/>
+          <w:left w:val="nil"/>
+          <w:bottom w:val="single" w:sz="8" w:space="0" w:color="8064A2" w:themeColor="accent4"/>
+          <w:right w:val="nil"/>
+          <w:insideH w:val="nil"/>
+          <w:insideV w:val="nil"/>
+        </w:tcBorders>
+      </w:tcPr>
+    </w:tblStylePr>
+    <w:tblStylePr w:type="firstCol">
+      <w:rPr>
+        <w:b/>
+        <w:bCs/>
+      </w:rPr>
+    </w:tblStylePr>
+    <w:tblStylePr w:type="lastCol">
+      <w:rPr>
+        <w:b/>
+        <w:bCs/>
+      </w:rPr>
+    </w:tblStylePr>
+    <w:tblStylePr w:type="band1Vert">
+      <w:tblPr/>
+      <w:tcPr>
+        <w:tcBorders>
+          <w:left w:val="nil"/>
+          <w:right w:val="nil"/>
+          <w:insideH w:val="nil"/>
+          <w:insideV w:val="nil"/>
+        </w:tcBorders>
+        <w:shd w:val="clear" w:color="auto" w:fill="DFD8E8" w:themeFill="accent4" w:themeFillTint="3F"/>
+      </w:tcPr>
+    </w:tblStylePr>
+    <w:tblStylePr w:type="band1Horz">
+      <w:tblPr/>
+      <w:tcPr>
+        <w:tcBorders>
+          <w:left w:val="nil"/>
+          <w:right w:val="nil"/>
+          <w:insideH w:val="nil"/>
+          <w:insideV w:val="nil"/>
+        </w:tcBorders>
+        <w:shd w:val="clear" w:color="auto" w:fill="DFD8E8" w:themeFill="accent4" w:themeFillTint="3F"/>
+      </w:tcPr>
+    </w:tblStylePr>
+  </w:style>
+  <w:style w:type="table" w:styleId="LightShading-Accent1">
+    <w:name w:val="Light Shading Accent 1"/>
+    <w:basedOn w:val="TableNormal"/>
+    <w:uiPriority w:val="60"/>
+    <w:rsid w:val="00440A90"/>
+    <w:pPr>
+      <w:spacing w:after="0" w:line="240" w:lineRule="auto"/>
+    </w:pPr>
+    <w:rPr>
+      <w:color w:val="365F91" w:themeColor="accent1" w:themeShade="BF"/>
+    </w:rPr>
+    <w:tblPr>
+      <w:tblStyleRowBandSize w:val="1"/>
+      <w:tblStyleColBandSize w:val="1"/>
+      <w:tblBorders>
+        <w:top w:val="single" w:sz="8" w:space="0" w:color="4F81BD" w:themeColor="accent1"/>
+        <w:bottom w:val="single" w:sz="8" w:space="0" w:color="4F81BD" w:themeColor="accent1"/>
+      </w:tblBorders>
+    </w:tblPr>
+    <w:tblStylePr w:type="firstRow">
+      <w:pPr>
+        <w:spacing w:before="0" w:after="0" w:line="240" w:lineRule="auto"/>
+      </w:pPr>
+      <w:rPr>
+        <w:b/>
+        <w:bCs/>
+      </w:rPr>
+      <w:tblPr/>
+      <w:tcPr>
+        <w:tcBorders>
+          <w:top w:val="single" w:sz="8" w:space="0" w:color="4F81BD" w:themeColor="accent1"/>
+          <w:left w:val="nil"/>
+          <w:bottom w:val="single" w:sz="8" w:space="0" w:color="4F81BD" w:themeColor="accent1"/>
+          <w:right w:val="nil"/>
+          <w:insideH w:val="nil"/>
+          <w:insideV w:val="nil"/>
+        </w:tcBorders>
+      </w:tcPr>
+    </w:tblStylePr>
+    <w:tblStylePr w:type="lastRow">
+      <w:pPr>
+        <w:spacing w:before="0" w:after="0" w:line="240" w:lineRule="auto"/>
+      </w:pPr>
+      <w:rPr>
+        <w:b/>
+        <w:bCs/>
+      </w:rPr>
+      <w:tblPr/>
+      <w:tcPr>
+        <w:tcBorders>
+          <w:top w:val="single" w:sz="8" w:space="0" w:color="4F81BD" w:themeColor="accent1"/>
+          <w:left w:val="nil"/>
+          <w:bottom w:val="single" w:sz="8" w:space="0" w:color="4F81BD" w:themeColor="accent1"/>
+          <w:right w:val="nil"/>
+          <w:insideH w:val="nil"/>
+          <w:insideV w:val="nil"/>
+        </w:tcBorders>
+      </w:tcPr>
+    </w:tblStylePr>
+    <w:tblStylePr w:type="firstCol">
+      <w:rPr>
+        <w:b/>
+        <w:bCs/>
+      </w:rPr>
+    </w:tblStylePr>
+    <w:tblStylePr w:type="lastCol">
+      <w:rPr>
+        <w:b/>
+        <w:bCs/>
+      </w:rPr>
+    </w:tblStylePr>
+    <w:tblStylePr w:type="band1Vert">
+      <w:tblPr/>
+      <w:tcPr>
+        <w:tcBorders>
+          <w:left w:val="nil"/>
+          <w:right w:val="nil"/>
+          <w:insideH w:val="nil"/>
+          <w:insideV w:val="nil"/>
+        </w:tcBorders>
+        <w:shd w:val="clear" w:color="auto" w:fill="D3DFEE" w:themeFill="accent1" w:themeFillTint="3F"/>
+      </w:tcPr>
+    </w:tblStylePr>
+    <w:tblStylePr w:type="band1Horz">
+      <w:tblPr/>
+      <w:tcPr>
+        <w:tcBorders>
+          <w:left w:val="nil"/>
+          <w:right w:val="nil"/>
+          <w:insideH w:val="nil"/>
+          <w:insideV w:val="nil"/>
+        </w:tcBorders>
+        <w:shd w:val="clear" w:color="auto" w:fill="D3DFEE" w:themeFill="accent1" w:themeFillTint="3F"/>
+      </w:tcPr>
+    </w:tblStylePr>
   </w:style>
 </w:styles>
 </file>

</xml_diff>